<commit_message>
Update Supplementary Table 1. Buprenorphine-waivered providers estimates and sources.docx
</commit_message>
<xml_diff>
--- a/Supplementary Table 1. Buprenorphine-waivered providers estimates and sources.docx
+++ b/Supplementary Table 1. Buprenorphine-waivered providers estimates and sources.docx
@@ -4044,7 +4044,7 @@
                 <w:szCs w:val="20"/>
                 <w:lang w:val="en-GB"/>
               </w:rPr>
-              <w:t>42,037</w:t>
+              <w:t>44,183</w:t>
             </w:r>
           </w:p>
         </w:tc>
@@ -4189,7 +4189,7 @@
                 <w:szCs w:val="20"/>
                 <w:lang w:val="en-GB"/>
               </w:rPr>
-              <w:t>55,500</w:t>
+              <w:t>56,638</w:t>
             </w:r>
           </w:p>
         </w:tc>
@@ -4334,7 +4334,7 @@
                 <w:szCs w:val="20"/>
                 <w:lang w:val="en-GB"/>
               </w:rPr>
-              <w:t>82,620</w:t>
+              <w:t>74,344</w:t>
             </w:r>
           </w:p>
         </w:tc>
@@ -4449,7 +4449,6 @@
                 <w:szCs w:val="20"/>
                 <w:lang w:val="en-GB"/>
               </w:rPr>
-              <w:lastRenderedPageBreak/>
               <w:t>2020</w:t>
             </w:r>
           </w:p>
@@ -6007,21 +6006,6 @@
 </file>
 
 <file path=customXml/item1.xml><?xml version="1.0" encoding="utf-8"?>
-<b:Sources xmlns:b="http://schemas.openxmlformats.org/officeDocument/2006/bibliography" xmlns="http://schemas.openxmlformats.org/officeDocument/2006/bibliography" SelectedStyle="\APASixthEditionOfficeOnline.xsl" StyleName="APA" Version="6"/>
-</file>
-
-<file path=customXml/item2.xml><?xml version="1.0" encoding="utf-8"?>
-<p:properties xmlns:p="http://schemas.microsoft.com/office/2006/metadata/properties" xmlns:xsi="http://www.w3.org/2001/XMLSchema-instance" xmlns:pc="http://schemas.microsoft.com/office/infopath/2007/PartnerControls">
-  <documentManagement>
-    <TaxCatchAll xmlns="d1680238-2266-4ab1-9ebd-8eb4f05a8cbc" xsi:nil="true"/>
-    <lcf76f155ced4ddcb4097134ff3c332f xmlns="12e73323-2992-4b61-9f89-f2ff99442528">
-      <Terms xmlns="http://schemas.microsoft.com/office/infopath/2007/PartnerControls"/>
-    </lcf76f155ced4ddcb4097134ff3c332f>
-  </documentManagement>
-</p:properties>
-</file>
-
-<file path=customXml/item3.xml><?xml version="1.0" encoding="utf-8"?>
 <ct:contentTypeSchema xmlns:ct="http://schemas.microsoft.com/office/2006/metadata/contentType" xmlns:ma="http://schemas.microsoft.com/office/2006/metadata/properties/metaAttributes" ct:_="" ma:_="" ma:contentTypeName="Document" ma:contentTypeID="0x010100A183296C2D9DE541958AD9D9A6E59D08" ma:contentTypeVersion="15" ma:contentTypeDescription="Create a new document." ma:contentTypeScope="" ma:versionID="8480ddd47ffc29e30036334b38ac108d">
   <xsd:schema xmlns:xsd="http://www.w3.org/2001/XMLSchema" xmlns:xs="http://www.w3.org/2001/XMLSchema" xmlns:p="http://schemas.microsoft.com/office/2006/metadata/properties" xmlns:ns2="12e73323-2992-4b61-9f89-f2ff99442528" xmlns:ns3="60bd3312-76b2-43ff-ab1e-17ba520e0d12" xmlns:ns4="d1680238-2266-4ab1-9ebd-8eb4f05a8cbc" targetNamespace="http://schemas.microsoft.com/office/2006/metadata/properties" ma:root="true" ma:fieldsID="36f2b6a034dbe630af55d1d5f818da0a" ns2:_="" ns3:_="" ns4:_="">
     <xsd:import namespace="12e73323-2992-4b61-9f89-f2ff99442528"/>
@@ -6263,6 +6247,21 @@
 </ct:contentTypeSchema>
 </file>
 
+<file path=customXml/item2.xml><?xml version="1.0" encoding="utf-8"?>
+<p:properties xmlns:p="http://schemas.microsoft.com/office/2006/metadata/properties" xmlns:xsi="http://www.w3.org/2001/XMLSchema-instance" xmlns:pc="http://schemas.microsoft.com/office/infopath/2007/PartnerControls">
+  <documentManagement>
+    <TaxCatchAll xmlns="d1680238-2266-4ab1-9ebd-8eb4f05a8cbc" xsi:nil="true"/>
+    <lcf76f155ced4ddcb4097134ff3c332f xmlns="12e73323-2992-4b61-9f89-f2ff99442528">
+      <Terms xmlns="http://schemas.microsoft.com/office/infopath/2007/PartnerControls"/>
+    </lcf76f155ced4ddcb4097134ff3c332f>
+  </documentManagement>
+</p:properties>
+</file>
+
+<file path=customXml/item3.xml><?xml version="1.0" encoding="utf-8"?>
+<b:Sources xmlns:b="http://schemas.openxmlformats.org/officeDocument/2006/bibliography" xmlns="http://schemas.openxmlformats.org/officeDocument/2006/bibliography" SelectedStyle="\APASixthEditionOfficeOnline.xsl" StyleName="APA" Version="6"/>
+</file>
+
 <file path=customXml/item4.xml><?xml version="1.0" encoding="utf-8"?>
 <?mso-contentType ?>
 <FormTemplates xmlns="http://schemas.microsoft.com/sharepoint/v3/contenttype/forms">
@@ -6273,25 +6272,6 @@
 </file>
 
 <file path=customXml/itemProps1.xml><?xml version="1.0" encoding="utf-8"?>
-<ds:datastoreItem xmlns:ds="http://schemas.openxmlformats.org/officeDocument/2006/customXml" ds:itemID="{D654F270-0204-4A1B-AC32-86D23E287A94}">
-  <ds:schemaRefs>
-    <ds:schemaRef ds:uri="http://schemas.openxmlformats.org/officeDocument/2006/bibliography"/>
-  </ds:schemaRefs>
-</ds:datastoreItem>
-</file>
-
-<file path=customXml/itemProps2.xml><?xml version="1.0" encoding="utf-8"?>
-<ds:datastoreItem xmlns:ds="http://schemas.openxmlformats.org/officeDocument/2006/customXml" ds:itemID="{EE07C6F8-69DB-4A05-BB8B-7A97B0957EFB}">
-  <ds:schemaRefs>
-    <ds:schemaRef ds:uri="http://schemas.microsoft.com/office/2006/metadata/properties"/>
-    <ds:schemaRef ds:uri="http://schemas.microsoft.com/office/infopath/2007/PartnerControls"/>
-    <ds:schemaRef ds:uri="d1680238-2266-4ab1-9ebd-8eb4f05a8cbc"/>
-    <ds:schemaRef ds:uri="12e73323-2992-4b61-9f89-f2ff99442528"/>
-  </ds:schemaRefs>
-</ds:datastoreItem>
-</file>
-
-<file path=customXml/itemProps3.xml><?xml version="1.0" encoding="utf-8"?>
 <ds:datastoreItem xmlns:ds="http://schemas.openxmlformats.org/officeDocument/2006/customXml" ds:itemID="{70B6839E-0382-4A9B-BBFD-226D432EBD26}">
   <ds:schemaRefs>
     <ds:schemaRef ds:uri="http://schemas.microsoft.com/office/2006/metadata/contentType"/>
@@ -6311,6 +6291,25 @@
 </ds:datastoreItem>
 </file>
 
+<file path=customXml/itemProps2.xml><?xml version="1.0" encoding="utf-8"?>
+<ds:datastoreItem xmlns:ds="http://schemas.openxmlformats.org/officeDocument/2006/customXml" ds:itemID="{EE07C6F8-69DB-4A05-BB8B-7A97B0957EFB}">
+  <ds:schemaRefs>
+    <ds:schemaRef ds:uri="http://schemas.microsoft.com/office/2006/metadata/properties"/>
+    <ds:schemaRef ds:uri="http://schemas.microsoft.com/office/infopath/2007/PartnerControls"/>
+    <ds:schemaRef ds:uri="d1680238-2266-4ab1-9ebd-8eb4f05a8cbc"/>
+    <ds:schemaRef ds:uri="12e73323-2992-4b61-9f89-f2ff99442528"/>
+  </ds:schemaRefs>
+</ds:datastoreItem>
+</file>
+
+<file path=customXml/itemProps3.xml><?xml version="1.0" encoding="utf-8"?>
+<ds:datastoreItem xmlns:ds="http://schemas.openxmlformats.org/officeDocument/2006/customXml" ds:itemID="{D654F270-0204-4A1B-AC32-86D23E287A94}">
+  <ds:schemaRefs>
+    <ds:schemaRef ds:uri="http://schemas.openxmlformats.org/officeDocument/2006/bibliography"/>
+  </ds:schemaRefs>
+</ds:datastoreItem>
+</file>
+
 <file path=customXml/itemProps4.xml><?xml version="1.0" encoding="utf-8"?>
 <ds:datastoreItem xmlns:ds="http://schemas.openxmlformats.org/officeDocument/2006/customXml" ds:itemID="{3EB2B500-108C-451F-A8BB-248C5B6D60E4}">
   <ds:schemaRefs>

</xml_diff>